<commit_message>
Přidána dokumentaci. Vytvořena třída shrnující standardní odpovědi. Čištění a přejmenování Vytvořen timeline na 2 další týdny. StandardResponseMessage.cs sjednocuje odpovědi serveru. Vytvořen Util.cs
</commit_message>
<xml_diff>
--- a/docs/Konvence.docx
+++ b/docs/Konvence.docx
@@ -4,16 +4,11 @@
   <w:body>
     <w:p>
       <w:pPr>
+        <w:pStyle w:val="Nadpis1"/>
         <w:rPr>
           <w:lang w:val="cs-CZ"/>
         </w:rPr>
       </w:pPr>
-      <w:r>
-        <w:rPr>
-          <w:lang w:val="cs-CZ"/>
-        </w:rPr>
-        <w:t xml:space="preserve">Všechny net zprávy (každá třída co implementuje </w:t>
-      </w:r>
       <w:proofErr w:type="spellStart"/>
       <w:r>
         <w:rPr>
@@ -21,55 +16,9 @@
         </w:rPr>
         <w:t>INetMessage</w:t>
       </w:r>
-      <w:proofErr w:type="spellEnd"/>
-      <w:r>
-        <w:rPr>
-          <w:lang w:val="cs-CZ"/>
-        </w:rPr>
-        <w:t>) musí být pojmenovány ve formátu &lt;Druh&gt;</w:t>
-      </w:r>
-      <w:proofErr w:type="spellStart"/>
-      <w:r>
-        <w:rPr>
-          <w:lang w:val="cs-CZ"/>
-        </w:rPr>
-        <w:t>Message</w:t>
-      </w:r>
-      <w:proofErr w:type="spellEnd"/>
-      <w:r>
-        <w:rPr>
-          <w:lang w:val="cs-CZ"/>
-        </w:rPr>
-        <w:t xml:space="preserve">, např. </w:t>
-      </w:r>
-      <w:proofErr w:type="spellStart"/>
-      <w:r>
-        <w:rPr>
-          <w:lang w:val="cs-CZ"/>
-        </w:rPr>
-        <w:t>TestMessage</w:t>
-      </w:r>
-      <w:proofErr w:type="spellEnd"/>
-      <w:r>
-        <w:rPr>
-          <w:lang w:val="cs-CZ"/>
-        </w:rPr>
-        <w:t xml:space="preserve"> nebo i </w:t>
-      </w:r>
-      <w:proofErr w:type="spellStart"/>
-      <w:r>
-        <w:rPr>
-          <w:lang w:val="cs-CZ"/>
-        </w:rPr>
-        <w:t>LoginInfoMessage</w:t>
-      </w:r>
-      <w:proofErr w:type="spellEnd"/>
-      <w:r>
-        <w:rPr>
-          <w:lang w:val="cs-CZ"/>
-        </w:rPr>
-        <w:t xml:space="preserve">. </w:t>
-      </w:r>
+      <w:bookmarkStart w:id="0" w:name="_GoBack"/>
+      <w:bookmarkEnd w:id="0"/>
+      <w:proofErr w:type="spellEnd"/>
     </w:p>
     <w:p>
       <w:pPr>
@@ -81,6 +30,91 @@
         <w:rPr>
           <w:lang w:val="cs-CZ"/>
         </w:rPr>
+        <w:t xml:space="preserve">Všechny net zprávy (každá třída co implementuje </w:t>
+      </w:r>
+      <w:proofErr w:type="spellStart"/>
+      <w:r>
+        <w:rPr>
+          <w:lang w:val="cs-CZ"/>
+        </w:rPr>
+        <w:t>INetMessage</w:t>
+      </w:r>
+      <w:proofErr w:type="spellEnd"/>
+      <w:r>
+        <w:rPr>
+          <w:lang w:val="cs-CZ"/>
+        </w:rPr>
+        <w:t>) musí být pojmenovány ve formátu &lt;Druh&gt;</w:t>
+      </w:r>
+      <w:proofErr w:type="spellStart"/>
+      <w:r>
+        <w:rPr>
+          <w:lang w:val="cs-CZ"/>
+        </w:rPr>
+        <w:t>Message</w:t>
+      </w:r>
+      <w:proofErr w:type="spellEnd"/>
+      <w:r>
+        <w:rPr>
+          <w:lang w:val="cs-CZ"/>
+        </w:rPr>
+        <w:t xml:space="preserve">, např. </w:t>
+      </w:r>
+      <w:proofErr w:type="spellStart"/>
+      <w:r>
+        <w:rPr>
+          <w:lang w:val="cs-CZ"/>
+        </w:rPr>
+        <w:t>TestMessage</w:t>
+      </w:r>
+      <w:proofErr w:type="spellEnd"/>
+      <w:r>
+        <w:rPr>
+          <w:lang w:val="cs-CZ"/>
+        </w:rPr>
+        <w:t xml:space="preserve"> nebo i </w:t>
+      </w:r>
+      <w:proofErr w:type="spellStart"/>
+      <w:r>
+        <w:rPr>
+          <w:lang w:val="cs-CZ"/>
+        </w:rPr>
+        <w:t>LoginInfoMessage</w:t>
+      </w:r>
+      <w:proofErr w:type="spellEnd"/>
+      <w:r>
+        <w:rPr>
+          <w:lang w:val="cs-CZ"/>
+        </w:rPr>
+        <w:t xml:space="preserve">. </w:t>
+      </w:r>
+    </w:p>
+    <w:p>
+      <w:pPr>
+        <w:pStyle w:val="Nadpis1"/>
+        <w:rPr>
+          <w:lang w:val="cs-CZ"/>
+        </w:rPr>
+      </w:pPr>
+      <w:proofErr w:type="spellStart"/>
+      <w:r>
+        <w:rPr>
+          <w:lang w:val="cs-CZ"/>
+        </w:rPr>
+        <w:t>ApiController</w:t>
+      </w:r>
+      <w:proofErr w:type="spellEnd"/>
+    </w:p>
+    <w:p>
+      <w:pPr>
+        <w:rPr>
+          <w:lang w:val="cs-CZ"/>
+        </w:rPr>
+      </w:pPr>
+      <w:r>
+        <w:rPr>
+          <w:lang w:val="cs-CZ"/>
+        </w:rPr>
         <w:t xml:space="preserve">Všechny běžné </w:t>
       </w:r>
       <w:proofErr w:type="spellStart"/>
@@ -267,15 +301,104 @@
         <w:rPr>
           <w:lang w:val="cs-CZ"/>
         </w:rPr>
-        <w:t>, způsobuje crashe.</w:t>
-      </w:r>
-      <w:bookmarkStart w:id="0" w:name="_GoBack"/>
-      <w:bookmarkEnd w:id="0"/>
-      <w:r>
-        <w:rPr>
-          <w:lang w:val="cs-CZ"/>
-        </w:rPr>
-        <w:t xml:space="preserve"> </w:t>
+        <w:t xml:space="preserve">, způsobuje crashe. </w:t>
+      </w:r>
+    </w:p>
+    <w:p>
+      <w:pPr>
+        <w:pStyle w:val="Nadpis1"/>
+        <w:rPr>
+          <w:lang w:val="cs-CZ"/>
+        </w:rPr>
+      </w:pPr>
+      <w:proofErr w:type="spellStart"/>
+      <w:r>
+        <w:rPr>
+          <w:lang w:val="cs-CZ"/>
+        </w:rPr>
+        <w:t>DbContext</w:t>
+      </w:r>
+      <w:proofErr w:type="spellEnd"/>
+    </w:p>
+    <w:p>
+      <w:pPr>
+        <w:rPr>
+          <w:lang w:val="cs-CZ"/>
+        </w:rPr>
+      </w:pPr>
+      <w:r>
+        <w:rPr>
+          <w:lang w:val="cs-CZ"/>
+        </w:rPr>
+        <w:t>Všechny kontexty (tvořeni pomocí ADO.net) musí být pojmenovány &lt;Druh&gt;</w:t>
+      </w:r>
+      <w:proofErr w:type="spellStart"/>
+      <w:r>
+        <w:rPr>
+          <w:lang w:val="cs-CZ"/>
+        </w:rPr>
+        <w:t>Context</w:t>
+      </w:r>
+      <w:proofErr w:type="spellEnd"/>
+      <w:r>
+        <w:rPr>
+          <w:lang w:val="cs-CZ"/>
+        </w:rPr>
+        <w:t xml:space="preserve">. Všechny jména třídy vytvořeny tímto kontextem musí být </w:t>
+      </w:r>
+      <w:proofErr w:type="gramStart"/>
+      <w:r>
+        <w:rPr>
+          <w:lang w:val="cs-CZ"/>
+        </w:rPr>
+        <w:t>přejmenovány</w:t>
+      </w:r>
+      <w:proofErr w:type="gramEnd"/>
+      <w:r>
+        <w:rPr>
+          <w:lang w:val="cs-CZ"/>
+        </w:rPr>
+        <w:t xml:space="preserve"> aby následovali konvence C</w:t>
+      </w:r>
+      <w:r>
+        <w:rPr>
+          <w:lang w:val="cs-CZ"/>
+        </w:rPr>
+        <w:t>#</w:t>
+      </w:r>
+      <w:r>
+        <w:rPr>
+          <w:lang w:val="cs-CZ"/>
+        </w:rPr>
+        <w:t xml:space="preserve">. </w:t>
+      </w:r>
+      <w:proofErr w:type="spellStart"/>
+      <w:r>
+        <w:rPr>
+          <w:lang w:val="cs-CZ"/>
+        </w:rPr>
+        <w:t>Věřejné</w:t>
+      </w:r>
+      <w:proofErr w:type="spellEnd"/>
+      <w:r>
+        <w:rPr>
+          <w:lang w:val="cs-CZ"/>
+        </w:rPr>
+        <w:t xml:space="preserve"> neznáme v třídách nemusí být měněny, všechny však musí </w:t>
+      </w:r>
+      <w:proofErr w:type="spellStart"/>
+      <w:r>
+        <w:rPr>
+          <w:lang w:val="cs-CZ"/>
+        </w:rPr>
+        <w:t>začína</w:t>
+      </w:r>
+      <w:proofErr w:type="spellEnd"/>
+      <w:r>
+        <w:rPr>
+          <w:lang w:val="cs-CZ"/>
+        </w:rPr>
+        <w:t xml:space="preserve"> velký nebo malým písmenem.</w:t>
       </w:r>
     </w:p>
     <w:sectPr>
@@ -686,6 +809,27 @@
     <w:name w:val="Normal"/>
     <w:qFormat/>
   </w:style>
+  <w:style w:type="paragraph" w:styleId="Nadpis1">
+    <w:name w:val="heading 1"/>
+    <w:basedOn w:val="Normln"/>
+    <w:next w:val="Normln"/>
+    <w:link w:val="Nadpis1Char"/>
+    <w:uiPriority w:val="9"/>
+    <w:qFormat/>
+    <w:rsid w:val="000C0449"/>
+    <w:pPr>
+      <w:keepNext/>
+      <w:keepLines/>
+      <w:spacing w:before="240" w:after="0"/>
+      <w:outlineLvl w:val="0"/>
+    </w:pPr>
+    <w:rPr>
+      <w:rFonts w:asciiTheme="majorHAnsi" w:eastAsiaTheme="majorEastAsia" w:hAnsiTheme="majorHAnsi" w:cstheme="majorBidi"/>
+      <w:color w:val="2F5496" w:themeColor="accent1" w:themeShade="BF"/>
+      <w:sz w:val="32"/>
+      <w:szCs w:val="32"/>
+    </w:rPr>
+  </w:style>
   <w:style w:type="character" w:default="1" w:styleId="Standardnpsmoodstavce">
     <w:name w:val="Default Paragraph Font"/>
     <w:uiPriority w:val="1"/>
@@ -712,6 +856,19 @@
     <w:uiPriority w:val="99"/>
     <w:semiHidden/>
     <w:unhideWhenUsed/>
+  </w:style>
+  <w:style w:type="character" w:customStyle="1" w:styleId="Nadpis1Char">
+    <w:name w:val="Nadpis 1 Char"/>
+    <w:basedOn w:val="Standardnpsmoodstavce"/>
+    <w:link w:val="Nadpis1"/>
+    <w:uiPriority w:val="9"/>
+    <w:rsid w:val="000C0449"/>
+    <w:rPr>
+      <w:rFonts w:asciiTheme="majorHAnsi" w:eastAsiaTheme="majorEastAsia" w:hAnsiTheme="majorHAnsi" w:cstheme="majorBidi"/>
+      <w:color w:val="2F5496" w:themeColor="accent1" w:themeShade="BF"/>
+      <w:sz w:val="32"/>
+      <w:szCs w:val="32"/>
+    </w:rPr>
   </w:style>
 </w:styles>
 </file>

</xml_diff>